<commit_message>
Avances de las pruebas..
</commit_message>
<xml_diff>
--- a/Software/Documentacion/proyecto de ing.docx
+++ b/Software/Documentacion/proyecto de ing.docx
@@ -15,7 +15,7 @@
         <w:rPr>
           <w:rFonts w:ascii="Calibri" w:eastAsia="Calibri" w:hAnsi="Calibri" w:cs="Times New Roman"/>
           <w:noProof/>
-          <w:lang w:eastAsia="es-ES"/>
+          <w:lang w:val="en-US"/>
         </w:rPr>
         <w:drawing>
           <wp:anchor distT="0" distB="0" distL="114300" distR="114300" simplePos="0" relativeHeight="251656704" behindDoc="0" locked="0" layoutInCell="1" allowOverlap="1">
@@ -103,7 +103,7 @@
         <w:rPr>
           <w:rFonts w:ascii="Calibri" w:eastAsia="Calibri" w:hAnsi="Calibri" w:cs="Times New Roman"/>
           <w:noProof/>
-          <w:lang w:eastAsia="es-ES"/>
+          <w:lang w:val="en-US"/>
         </w:rPr>
         <w:drawing>
           <wp:anchor distT="0" distB="0" distL="114300" distR="114300" simplePos="0" relativeHeight="251655680" behindDoc="0" locked="0" layoutInCell="1" allowOverlap="1">
@@ -361,8 +361,9 @@
           <w:szCs w:val="24"/>
           <w:lang w:val="en-US"/>
         </w:rPr>
-        <w:t>-Díaz</w:t>
-      </w:r>
+        <w:t>-</w:t>
+      </w:r>
+      <w:proofErr w:type="spellStart"/>
       <w:r>
         <w:rPr>
           <w:rFonts w:ascii="Arial" w:eastAsia="Calibri" w:hAnsi="Arial" w:cs="Arial"/>
@@ -371,8 +372,9 @@
           <w:szCs w:val="24"/>
           <w:lang w:val="en-US"/>
         </w:rPr>
-        <w:t xml:space="preserve"> Tremini</w:t>
-      </w:r>
+        <w:t>Díaz</w:t>
+      </w:r>
+      <w:proofErr w:type="spellEnd"/>
       <w:r>
         <w:rPr>
           <w:rFonts w:ascii="Arial" w:eastAsia="Calibri" w:hAnsi="Arial" w:cs="Arial"/>
@@ -381,8 +383,9 @@
           <w:szCs w:val="24"/>
           <w:lang w:val="en-US"/>
         </w:rPr>
-        <w:t>o</w:t>
-      </w:r>
+        <w:t xml:space="preserve"> </w:t>
+      </w:r>
+      <w:proofErr w:type="spellStart"/>
       <w:r>
         <w:rPr>
           <w:rFonts w:ascii="Arial" w:eastAsia="Calibri" w:hAnsi="Arial" w:cs="Arial"/>
@@ -391,7 +394,7 @@
           <w:szCs w:val="24"/>
           <w:lang w:val="en-US"/>
         </w:rPr>
-        <w:t xml:space="preserve"> </w:t>
+        <w:t>Tremini</w:t>
       </w:r>
       <w:r>
         <w:rPr>
@@ -401,8 +404,31 @@
           <w:szCs w:val="24"/>
           <w:lang w:val="en-US"/>
         </w:rPr>
+        <w:t>o</w:t>
+      </w:r>
+      <w:proofErr w:type="spellEnd"/>
+      <w:r>
+        <w:rPr>
+          <w:rFonts w:ascii="Arial" w:eastAsia="Calibri" w:hAnsi="Arial" w:cs="Arial"/>
+          <w:color w:val="000000" w:themeColor="text1"/>
+          <w:sz w:val="24"/>
+          <w:szCs w:val="24"/>
+          <w:lang w:val="en-US"/>
+        </w:rPr>
+        <w:t xml:space="preserve"> </w:t>
+      </w:r>
+      <w:proofErr w:type="spellStart"/>
+      <w:r>
+        <w:rPr>
+          <w:rFonts w:ascii="Arial" w:eastAsia="Calibri" w:hAnsi="Arial" w:cs="Arial"/>
+          <w:color w:val="000000" w:themeColor="text1"/>
+          <w:sz w:val="24"/>
+          <w:szCs w:val="24"/>
+          <w:lang w:val="en-US"/>
+        </w:rPr>
         <w:t>Jocsel</w:t>
       </w:r>
+      <w:proofErr w:type="spellEnd"/>
       <w:r>
         <w:rPr>
           <w:rFonts w:ascii="Arial" w:eastAsia="Calibri" w:hAnsi="Arial" w:cs="Arial"/>
@@ -474,6 +500,7 @@
         </w:rPr>
         <w:t xml:space="preserve">-Garth Campbell </w:t>
       </w:r>
+      <w:proofErr w:type="spellStart"/>
       <w:r>
         <w:rPr>
           <w:rFonts w:ascii="Arial" w:eastAsia="Calibri" w:hAnsi="Arial" w:cs="Arial"/>
@@ -482,8 +509,9 @@
           <w:szCs w:val="24"/>
           <w:lang w:val="en-US"/>
         </w:rPr>
-        <w:t>Kristhen.</w:t>
-      </w:r>
+        <w:t>Kristhen</w:t>
+      </w:r>
+      <w:proofErr w:type="spellEnd"/>
       <w:r>
         <w:rPr>
           <w:rFonts w:ascii="Arial" w:eastAsia="Calibri" w:hAnsi="Arial" w:cs="Arial"/>
@@ -492,7 +520,7 @@
           <w:szCs w:val="24"/>
           <w:lang w:val="en-US"/>
         </w:rPr>
-        <w:br/>
+        <w:t>.</w:t>
       </w:r>
       <w:r>
         <w:rPr>
@@ -502,7 +530,7 @@
           <w:szCs w:val="24"/>
           <w:lang w:val="en-US"/>
         </w:rPr>
-        <w:tab/>
+        <w:br/>
       </w:r>
       <w:r>
         <w:rPr>
@@ -540,9 +568,9 @@
           <w:color w:val="000000" w:themeColor="text1"/>
           <w:sz w:val="24"/>
           <w:szCs w:val="24"/>
-          <w:lang w:val="es-ES_tradnl"/>
-        </w:rPr>
-        <w:t>-Gómez Solórzano Gelder.</w:t>
+          <w:lang w:val="en-US"/>
+        </w:rPr>
+        <w:tab/>
       </w:r>
       <w:r>
         <w:rPr>
@@ -552,6 +580,38 @@
           <w:szCs w:val="24"/>
           <w:lang w:val="es-ES_tradnl"/>
         </w:rPr>
+        <w:t xml:space="preserve">-Gómez Solórzano </w:t>
+      </w:r>
+      <w:proofErr w:type="spellStart"/>
+      <w:r>
+        <w:rPr>
+          <w:rFonts w:ascii="Arial" w:eastAsia="Calibri" w:hAnsi="Arial" w:cs="Arial"/>
+          <w:color w:val="000000" w:themeColor="text1"/>
+          <w:sz w:val="24"/>
+          <w:szCs w:val="24"/>
+          <w:lang w:val="es-ES_tradnl"/>
+        </w:rPr>
+        <w:t>Gelder</w:t>
+      </w:r>
+      <w:proofErr w:type="spellEnd"/>
+      <w:r>
+        <w:rPr>
+          <w:rFonts w:ascii="Arial" w:eastAsia="Calibri" w:hAnsi="Arial" w:cs="Arial"/>
+          <w:color w:val="000000" w:themeColor="text1"/>
+          <w:sz w:val="24"/>
+          <w:szCs w:val="24"/>
+          <w:lang w:val="es-ES_tradnl"/>
+        </w:rPr>
+        <w:t>.</w:t>
+      </w:r>
+      <w:r>
+        <w:rPr>
+          <w:rFonts w:ascii="Arial" w:eastAsia="Calibri" w:hAnsi="Arial" w:cs="Arial"/>
+          <w:color w:val="000000" w:themeColor="text1"/>
+          <w:sz w:val="24"/>
+          <w:szCs w:val="24"/>
+          <w:lang w:val="es-ES_tradnl"/>
+        </w:rPr>
         <w:br/>
         <w:t xml:space="preserve">                              </w:t>
       </w:r>
@@ -583,8 +643,9 @@
           <w:szCs w:val="24"/>
           <w:lang w:val="es-ES_tradnl"/>
         </w:rPr>
-        <w:t>-Hernadez Baez Jathze</w:t>
-      </w:r>
+        <w:t>-</w:t>
+      </w:r>
+      <w:proofErr w:type="spellStart"/>
       <w:r>
         <w:rPr>
           <w:rFonts w:ascii="Arial" w:eastAsia="Calibri" w:hAnsi="Arial" w:cs="Arial"/>
@@ -593,8 +654,9 @@
           <w:szCs w:val="24"/>
           <w:lang w:val="es-ES_tradnl"/>
         </w:rPr>
-        <w:t>e</w:t>
-      </w:r>
+        <w:t>Hernadez</w:t>
+      </w:r>
+      <w:proofErr w:type="spellEnd"/>
       <w:r>
         <w:rPr>
           <w:rFonts w:ascii="Arial" w:eastAsia="Calibri" w:hAnsi="Arial" w:cs="Arial"/>
@@ -603,7 +665,71 @@
           <w:szCs w:val="24"/>
           <w:lang w:val="es-ES_tradnl"/>
         </w:rPr>
-        <w:t>l A</w:t>
+        <w:t xml:space="preserve"> </w:t>
+      </w:r>
+      <w:proofErr w:type="spellStart"/>
+      <w:r>
+        <w:rPr>
+          <w:rFonts w:ascii="Arial" w:eastAsia="Calibri" w:hAnsi="Arial" w:cs="Arial"/>
+          <w:color w:val="000000" w:themeColor="text1"/>
+          <w:sz w:val="24"/>
+          <w:szCs w:val="24"/>
+          <w:lang w:val="es-ES_tradnl"/>
+        </w:rPr>
+        <w:t>Baez</w:t>
+      </w:r>
+      <w:proofErr w:type="spellEnd"/>
+      <w:r>
+        <w:rPr>
+          <w:rFonts w:ascii="Arial" w:eastAsia="Calibri" w:hAnsi="Arial" w:cs="Arial"/>
+          <w:color w:val="000000" w:themeColor="text1"/>
+          <w:sz w:val="24"/>
+          <w:szCs w:val="24"/>
+          <w:lang w:val="es-ES_tradnl"/>
+        </w:rPr>
+        <w:t xml:space="preserve"> </w:t>
+      </w:r>
+      <w:proofErr w:type="spellStart"/>
+      <w:r>
+        <w:rPr>
+          <w:rFonts w:ascii="Arial" w:eastAsia="Calibri" w:hAnsi="Arial" w:cs="Arial"/>
+          <w:color w:val="000000" w:themeColor="text1"/>
+          <w:sz w:val="24"/>
+          <w:szCs w:val="24"/>
+          <w:lang w:val="es-ES_tradnl"/>
+        </w:rPr>
+        <w:t>Jathze</w:t>
+      </w:r>
+      <w:r>
+        <w:rPr>
+          <w:rFonts w:ascii="Arial" w:eastAsia="Calibri" w:hAnsi="Arial" w:cs="Arial"/>
+          <w:color w:val="000000" w:themeColor="text1"/>
+          <w:sz w:val="24"/>
+          <w:szCs w:val="24"/>
+          <w:lang w:val="es-ES_tradnl"/>
+        </w:rPr>
+        <w:t>e</w:t>
+      </w:r>
+      <w:r>
+        <w:rPr>
+          <w:rFonts w:ascii="Arial" w:eastAsia="Calibri" w:hAnsi="Arial" w:cs="Arial"/>
+          <w:color w:val="000000" w:themeColor="text1"/>
+          <w:sz w:val="24"/>
+          <w:szCs w:val="24"/>
+          <w:lang w:val="es-ES_tradnl"/>
+        </w:rPr>
+        <w:t>l</w:t>
+      </w:r>
+      <w:proofErr w:type="spellEnd"/>
+      <w:r>
+        <w:rPr>
+          <w:rFonts w:ascii="Arial" w:eastAsia="Calibri" w:hAnsi="Arial" w:cs="Arial"/>
+          <w:color w:val="000000" w:themeColor="text1"/>
+          <w:sz w:val="24"/>
+          <w:szCs w:val="24"/>
+          <w:lang w:val="es-ES_tradnl"/>
+        </w:rPr>
+        <w:t xml:space="preserve"> A</w:t>
       </w:r>
       <w:r>
         <w:rPr>
@@ -677,6 +803,7 @@
           <w:szCs w:val="44"/>
         </w:rPr>
       </w:pPr>
+      <w:proofErr w:type="spellStart"/>
       <w:r>
         <w:rPr>
           <w:rFonts w:ascii="Arial" w:eastAsia="Calibri" w:hAnsi="Arial" w:cs="Arial"/>
@@ -685,7 +812,18 @@
           <w:sz w:val="44"/>
           <w:szCs w:val="44"/>
         </w:rPr>
-        <w:t>Lab:</w:t>
+        <w:t>Lab</w:t>
+      </w:r>
+      <w:proofErr w:type="spellEnd"/>
+      <w:r>
+        <w:rPr>
+          <w:rFonts w:ascii="Arial" w:eastAsia="Calibri" w:hAnsi="Arial" w:cs="Arial"/>
+          <w:b/>
+          <w:color w:val="000000" w:themeColor="text1"/>
+          <w:sz w:val="44"/>
+          <w:szCs w:val="44"/>
+        </w:rPr>
+        <w:t>:</w:t>
       </w:r>
       <w:r>
         <w:rPr>
@@ -2924,6 +3062,7 @@
                 <w:lang w:val="es-ES_tradnl" w:eastAsia="es-ES_tradnl"/>
               </w:rPr>
             </w:pPr>
+            <w:bookmarkStart w:id="0" w:name="_GoBack" w:colFirst="2" w:colLast="2"/>
             <w:r>
               <w:rPr>
                 <w:rFonts w:ascii="Arial" w:eastAsia="Times New Roman" w:hAnsi="Arial" w:cs="Arial"/>
@@ -4687,6 +4826,7 @@
           </w:p>
         </w:tc>
       </w:tr>
+      <w:bookmarkEnd w:id="0"/>
     </w:tbl>
     <w:p>
       <w:pPr>
@@ -5290,7 +5430,25 @@
           <w:sz w:val="24"/>
           <w:szCs w:val="24"/>
         </w:rPr>
-        <w:t>El módulo de venta de accesorios realizara la captura de los datos relevantes del producto a vender</w:t>
+        <w:t xml:space="preserve">El módulo de venta de accesorios </w:t>
+      </w:r>
+      <w:proofErr w:type="gramStart"/>
+      <w:r>
+        <w:rPr>
+          <w:rFonts w:ascii="Arial" w:hAnsi="Arial" w:cs="Arial"/>
+          <w:sz w:val="24"/>
+          <w:szCs w:val="24"/>
+        </w:rPr>
+        <w:t>realizara</w:t>
+      </w:r>
+      <w:proofErr w:type="gramEnd"/>
+      <w:r>
+        <w:rPr>
+          <w:rFonts w:ascii="Arial" w:hAnsi="Arial" w:cs="Arial"/>
+          <w:sz w:val="24"/>
+          <w:szCs w:val="24"/>
+        </w:rPr>
+        <w:t xml:space="preserve"> la captura de los datos relevantes del producto a vender</w:t>
       </w:r>
       <w:r>
         <w:rPr>
@@ -5372,7 +5530,25 @@
           <w:sz w:val="24"/>
           <w:szCs w:val="24"/>
         </w:rPr>
-        <w:t xml:space="preserve"> aplicados a un vehículo, los mantenimientos realizados y  los pendientes, información relevante del vehículo al que se le realizo el mantenimiento</w:t>
+        <w:t xml:space="preserve"> aplicados a un vehículo, los mantenimientos realizados </w:t>
+      </w:r>
+      <w:proofErr w:type="gramStart"/>
+      <w:r>
+        <w:rPr>
+          <w:rFonts w:ascii="Arial" w:hAnsi="Arial" w:cs="Arial"/>
+          <w:sz w:val="24"/>
+          <w:szCs w:val="24"/>
+        </w:rPr>
+        <w:t>y  los</w:t>
+      </w:r>
+      <w:proofErr w:type="gramEnd"/>
+      <w:r>
+        <w:rPr>
+          <w:rFonts w:ascii="Arial" w:hAnsi="Arial" w:cs="Arial"/>
+          <w:sz w:val="24"/>
+          <w:szCs w:val="24"/>
+        </w:rPr>
+        <w:t xml:space="preserve"> pendientes, información relevante del vehículo al que se le realizo el mantenimiento</w:t>
       </w:r>
       <w:r>
         <w:rPr>
@@ -5552,8 +5728,27 @@
           <w:sz w:val="24"/>
           <w:szCs w:val="24"/>
         </w:rPr>
-        <w:t xml:space="preserve">ara ello se utilizara C Sharp como leguaje de programación y </w:t>
-      </w:r>
+        <w:t xml:space="preserve">ara ello se </w:t>
+      </w:r>
+      <w:proofErr w:type="gramStart"/>
+      <w:r>
+        <w:rPr>
+          <w:rFonts w:ascii="Arial" w:hAnsi="Arial" w:cs="Arial"/>
+          <w:sz w:val="24"/>
+          <w:szCs w:val="24"/>
+        </w:rPr>
+        <w:t>utilizara</w:t>
+      </w:r>
+      <w:proofErr w:type="gramEnd"/>
+      <w:r>
+        <w:rPr>
+          <w:rFonts w:ascii="Arial" w:hAnsi="Arial" w:cs="Arial"/>
+          <w:sz w:val="24"/>
+          <w:szCs w:val="24"/>
+        </w:rPr>
+        <w:t xml:space="preserve"> C Sharp como leguaje de programación y </w:t>
+      </w:r>
+      <w:proofErr w:type="spellStart"/>
       <w:r>
         <w:rPr>
           <w:sz w:val="24"/>
@@ -5561,6 +5756,7 @@
         </w:rPr>
         <w:t>Transact</w:t>
       </w:r>
+      <w:proofErr w:type="spellEnd"/>
       <w:r>
         <w:rPr>
           <w:rFonts w:ascii="Arial" w:hAnsi="Arial" w:cs="Arial"/>
@@ -6137,7 +6333,29 @@
                 <w:szCs w:val="24"/>
                 <w:lang w:val="en-US"/>
               </w:rPr>
-              <w:t>-7400 de 3.0 Ghz 6Mb/64Bits</w:t>
+              <w:t xml:space="preserve">-7400 de 3.0 </w:t>
+            </w:r>
+            <w:proofErr w:type="spellStart"/>
+            <w:r>
+              <w:rPr>
+                <w:rFonts w:ascii="Arial" w:hAnsi="Arial" w:cs="Arial"/>
+                <w:color w:val="404040" w:themeColor="text1" w:themeTint="BF"/>
+                <w:sz w:val="24"/>
+                <w:szCs w:val="24"/>
+                <w:lang w:val="en-US"/>
+              </w:rPr>
+              <w:t>Ghz</w:t>
+            </w:r>
+            <w:proofErr w:type="spellEnd"/>
+            <w:r>
+              <w:rPr>
+                <w:rFonts w:ascii="Arial" w:hAnsi="Arial" w:cs="Arial"/>
+                <w:color w:val="404040" w:themeColor="text1" w:themeTint="BF"/>
+                <w:sz w:val="24"/>
+                <w:szCs w:val="24"/>
+                <w:lang w:val="en-US"/>
+              </w:rPr>
+              <w:t xml:space="preserve"> 6Mb/64Bits</w:t>
             </w:r>
           </w:p>
         </w:tc>
@@ -6837,8 +7055,9 @@
                 <w:szCs w:val="24"/>
                 <w:lang w:val="es-ES"/>
               </w:rPr>
-              <w:t>1 Switch(</w:t>
+              <w:t xml:space="preserve">1 </w:t>
             </w:r>
+            <w:proofErr w:type="spellStart"/>
             <w:r>
               <w:rPr>
                 <w:rFonts w:ascii="Arial" w:hAnsi="Arial" w:cs="Arial"/>
@@ -6847,8 +7066,31 @@
                 <w:szCs w:val="24"/>
                 <w:lang w:val="es-ES"/>
               </w:rPr>
+              <w:t>Switch</w:t>
+            </w:r>
+            <w:proofErr w:type="spellEnd"/>
+            <w:r>
+              <w:rPr>
+                <w:rFonts w:ascii="Arial" w:hAnsi="Arial" w:cs="Arial"/>
+                <w:color w:val="404040" w:themeColor="text1" w:themeTint="BF"/>
+                <w:sz w:val="24"/>
+                <w:szCs w:val="24"/>
+                <w:lang w:val="es-ES"/>
+              </w:rPr>
+              <w:t>(</w:t>
+            </w:r>
+            <w:proofErr w:type="spellStart"/>
+            <w:r>
+              <w:rPr>
+                <w:rFonts w:ascii="Arial" w:hAnsi="Arial" w:cs="Arial"/>
+                <w:color w:val="404040" w:themeColor="text1" w:themeTint="BF"/>
+                <w:sz w:val="24"/>
+                <w:szCs w:val="24"/>
+                <w:lang w:val="es-ES"/>
+              </w:rPr>
               <w:t>Nexxt</w:t>
             </w:r>
+            <w:proofErr w:type="spellEnd"/>
             <w:r>
               <w:rPr>
                 <w:rFonts w:ascii="Arial" w:hAnsi="Arial" w:cs="Arial"/>
@@ -6985,7 +7227,29 @@
                 <w:szCs w:val="24"/>
                 <w:lang w:val="es-ES"/>
               </w:rPr>
-              <w:t>1 Patch Panel</w:t>
+              <w:t xml:space="preserve">1 </w:t>
+            </w:r>
+            <w:proofErr w:type="spellStart"/>
+            <w:r>
+              <w:rPr>
+                <w:rFonts w:ascii="Arial" w:hAnsi="Arial" w:cs="Arial"/>
+                <w:color w:val="404040" w:themeColor="text1" w:themeTint="BF"/>
+                <w:sz w:val="24"/>
+                <w:szCs w:val="24"/>
+                <w:lang w:val="es-ES"/>
+              </w:rPr>
+              <w:t>Patch</w:t>
+            </w:r>
+            <w:proofErr w:type="spellEnd"/>
+            <w:r>
+              <w:rPr>
+                <w:rFonts w:ascii="Arial" w:hAnsi="Arial" w:cs="Arial"/>
+                <w:color w:val="404040" w:themeColor="text1" w:themeTint="BF"/>
+                <w:sz w:val="24"/>
+                <w:szCs w:val="24"/>
+                <w:lang w:val="es-ES"/>
+              </w:rPr>
+              <w:t xml:space="preserve"> Panel</w:t>
             </w:r>
             <w:r>
               <w:rPr>
@@ -7294,7 +7558,25 @@
                 <w:sz w:val="24"/>
                 <w:szCs w:val="24"/>
               </w:rPr>
-              <w:t xml:space="preserve"> 6 (4 mts)</w:t>
+              <w:t xml:space="preserve"> 6 (4 </w:t>
+            </w:r>
+            <w:proofErr w:type="spellStart"/>
+            <w:r>
+              <w:rPr>
+                <w:rFonts w:ascii="Arial" w:hAnsi="Arial" w:cs="Arial"/>
+                <w:sz w:val="24"/>
+                <w:szCs w:val="24"/>
+              </w:rPr>
+              <w:t>mts</w:t>
+            </w:r>
+            <w:proofErr w:type="spellEnd"/>
+            <w:r>
+              <w:rPr>
+                <w:rFonts w:ascii="Arial" w:hAnsi="Arial" w:cs="Arial"/>
+                <w:sz w:val="24"/>
+                <w:szCs w:val="24"/>
+              </w:rPr>
+              <w:t>)</w:t>
             </w:r>
           </w:p>
         </w:tc>
@@ -7472,7 +7754,25 @@
           <w:sz w:val="24"/>
           <w:szCs w:val="24"/>
         </w:rPr>
-        <w:t>Se utilizara C Sharp</w:t>
+        <w:t xml:space="preserve">Se </w:t>
+      </w:r>
+      <w:proofErr w:type="gramStart"/>
+      <w:r>
+        <w:rPr>
+          <w:rFonts w:ascii="Arial" w:hAnsi="Arial" w:cs="Arial"/>
+          <w:sz w:val="24"/>
+          <w:szCs w:val="24"/>
+        </w:rPr>
+        <w:t>utilizara</w:t>
+      </w:r>
+      <w:proofErr w:type="gramEnd"/>
+      <w:r>
+        <w:rPr>
+          <w:rFonts w:ascii="Arial" w:hAnsi="Arial" w:cs="Arial"/>
+          <w:sz w:val="24"/>
+          <w:szCs w:val="24"/>
+        </w:rPr>
+        <w:t xml:space="preserve"> C Sharp</w:t>
       </w:r>
       <w:r>
         <w:rPr>
@@ -7498,6 +7798,7 @@
         </w:rPr>
         <w:t xml:space="preserve"> </w:t>
       </w:r>
+      <w:proofErr w:type="spellStart"/>
       <w:r>
         <w:rPr>
           <w:rFonts w:ascii="Arial" w:hAnsi="Arial" w:cs="Arial"/>
@@ -7512,7 +7813,16 @@
           <w:sz w:val="24"/>
           <w:szCs w:val="24"/>
         </w:rPr>
-        <w:t xml:space="preserve">l server 2016 Management Studio y como </w:t>
+        <w:t>l</w:t>
+      </w:r>
+      <w:proofErr w:type="spellEnd"/>
+      <w:r>
+        <w:rPr>
+          <w:rFonts w:ascii="Arial" w:hAnsi="Arial" w:cs="Arial"/>
+          <w:sz w:val="24"/>
+          <w:szCs w:val="24"/>
+        </w:rPr>
+        <w:t xml:space="preserve"> server 2016 Management Studio y como </w:t>
       </w:r>
       <w:r>
         <w:rPr>
@@ -7528,15 +7838,33 @@
           <w:sz w:val="24"/>
           <w:szCs w:val="24"/>
         </w:rPr>
-        <w:t xml:space="preserve"> kas</w:t>
-      </w:r>
-      <w:r>
-        <w:rPr>
-          <w:rFonts w:ascii="Arial" w:hAnsi="Arial" w:cs="Arial"/>
-          <w:sz w:val="24"/>
-          <w:szCs w:val="24"/>
-        </w:rPr>
-        <w:t>perky.</w:t>
+        <w:t xml:space="preserve"> </w:t>
+      </w:r>
+      <w:proofErr w:type="spellStart"/>
+      <w:r>
+        <w:rPr>
+          <w:rFonts w:ascii="Arial" w:hAnsi="Arial" w:cs="Arial"/>
+          <w:sz w:val="24"/>
+          <w:szCs w:val="24"/>
+        </w:rPr>
+        <w:t>kas</w:t>
+      </w:r>
+      <w:r>
+        <w:rPr>
+          <w:rFonts w:ascii="Arial" w:hAnsi="Arial" w:cs="Arial"/>
+          <w:sz w:val="24"/>
+          <w:szCs w:val="24"/>
+        </w:rPr>
+        <w:t>perky</w:t>
+      </w:r>
+      <w:proofErr w:type="spellEnd"/>
+      <w:r>
+        <w:rPr>
+          <w:rFonts w:ascii="Arial" w:hAnsi="Arial" w:cs="Arial"/>
+          <w:sz w:val="24"/>
+          <w:szCs w:val="24"/>
+        </w:rPr>
+        <w:t>.</w:t>
       </w:r>
     </w:p>
     <w:p>
@@ -7738,8 +8066,36 @@
           <w:sz w:val="24"/>
           <w:szCs w:val="24"/>
         </w:rPr>
-        <w:t xml:space="preserve"> 1 Switch de 8 puerto linksys</w:t>
-      </w:r>
+        <w:t xml:space="preserve"> 1 </w:t>
+      </w:r>
+      <w:proofErr w:type="spellStart"/>
+      <w:r>
+        <w:rPr>
+          <w:rFonts w:ascii="Arial" w:hAnsi="Arial" w:cs="Arial"/>
+          <w:sz w:val="24"/>
+          <w:szCs w:val="24"/>
+        </w:rPr>
+        <w:t>Switch</w:t>
+      </w:r>
+      <w:proofErr w:type="spellEnd"/>
+      <w:r>
+        <w:rPr>
+          <w:rFonts w:ascii="Arial" w:hAnsi="Arial" w:cs="Arial"/>
+          <w:sz w:val="24"/>
+          <w:szCs w:val="24"/>
+        </w:rPr>
+        <w:t xml:space="preserve"> de 8 puerto </w:t>
+      </w:r>
+      <w:proofErr w:type="spellStart"/>
+      <w:r>
+        <w:rPr>
+          <w:rFonts w:ascii="Arial" w:hAnsi="Arial" w:cs="Arial"/>
+          <w:sz w:val="24"/>
+          <w:szCs w:val="24"/>
+        </w:rPr>
+        <w:t>linksys</w:t>
+      </w:r>
+      <w:proofErr w:type="spellEnd"/>
       <w:r>
         <w:rPr>
           <w:rFonts w:ascii="Arial" w:hAnsi="Arial" w:cs="Arial"/>
@@ -7960,6 +8316,7 @@
               </w:rPr>
               <w:t xml:space="preserve">1 </w:t>
             </w:r>
+            <w:proofErr w:type="spellStart"/>
             <w:r>
               <w:rPr>
                 <w:rFonts w:ascii="Arial" w:hAnsi="Arial" w:cs="Arial"/>
@@ -7968,6 +8325,7 @@
               </w:rPr>
               <w:t>Switch</w:t>
             </w:r>
+            <w:proofErr w:type="spellEnd"/>
           </w:p>
         </w:tc>
         <w:tc>
@@ -8198,7 +8556,25 @@
                 <w:sz w:val="24"/>
                 <w:szCs w:val="24"/>
               </w:rPr>
-              <w:t>1 Patch Panel</w:t>
+              <w:t xml:space="preserve">1 </w:t>
+            </w:r>
+            <w:proofErr w:type="spellStart"/>
+            <w:r>
+              <w:rPr>
+                <w:rFonts w:ascii="Arial" w:hAnsi="Arial" w:cs="Arial"/>
+                <w:sz w:val="24"/>
+                <w:szCs w:val="24"/>
+              </w:rPr>
+              <w:t>Patch</w:t>
+            </w:r>
+            <w:proofErr w:type="spellEnd"/>
+            <w:r>
+              <w:rPr>
+                <w:rFonts w:ascii="Arial" w:hAnsi="Arial" w:cs="Arial"/>
+                <w:sz w:val="24"/>
+                <w:szCs w:val="24"/>
+              </w:rPr>
+              <w:t xml:space="preserve"> Panel</w:t>
             </w:r>
           </w:p>
         </w:tc>
@@ -9102,7 +9478,25 @@
                 <w:sz w:val="24"/>
                 <w:szCs w:val="24"/>
               </w:rPr>
-              <w:t>Consumibles(lápices, correctores, marcadores etc)</w:t>
+              <w:t xml:space="preserve">Consumibles(lápices, correctores, marcadores </w:t>
+            </w:r>
+            <w:proofErr w:type="spellStart"/>
+            <w:r>
+              <w:rPr>
+                <w:rFonts w:ascii="Arial" w:hAnsi="Arial" w:cs="Arial"/>
+                <w:sz w:val="24"/>
+                <w:szCs w:val="24"/>
+              </w:rPr>
+              <w:t>etc</w:t>
+            </w:r>
+            <w:proofErr w:type="spellEnd"/>
+            <w:r>
+              <w:rPr>
+                <w:rFonts w:ascii="Arial" w:hAnsi="Arial" w:cs="Arial"/>
+                <w:sz w:val="24"/>
+                <w:szCs w:val="24"/>
+              </w:rPr>
+              <w:t>)</w:t>
             </w:r>
           </w:p>
         </w:tc>
@@ -10575,7 +10969,25 @@
           <w:sz w:val="24"/>
           <w:szCs w:val="24"/>
         </w:rPr>
-        <w:t>Por lo tanto los factores a tomar en cuenta para evaluar la factibilidad operativa del proyecto fueron:</w:t>
+        <w:t xml:space="preserve">Por lo </w:t>
+      </w:r>
+      <w:proofErr w:type="gramStart"/>
+      <w:r>
+        <w:rPr>
+          <w:rFonts w:ascii="Arial" w:hAnsi="Arial" w:cs="Arial"/>
+          <w:sz w:val="24"/>
+          <w:szCs w:val="24"/>
+        </w:rPr>
+        <w:t>tanto</w:t>
+      </w:r>
+      <w:proofErr w:type="gramEnd"/>
+      <w:r>
+        <w:rPr>
+          <w:rFonts w:ascii="Arial" w:hAnsi="Arial" w:cs="Arial"/>
+          <w:sz w:val="24"/>
+          <w:szCs w:val="24"/>
+        </w:rPr>
+        <w:t xml:space="preserve"> los factores a tomar en cuenta para evaluar la factibilidad operativa del proyecto fueron:</w:t>
       </w:r>
     </w:p>
     <w:p>
@@ -10804,7 +11216,25 @@
           <w:sz w:val="24"/>
           <w:szCs w:val="24"/>
         </w:rPr>
-        <w:t>Por otra parte, para el propietario del negocio representan, una gran oportunidad de desarrollo tecnológico, ya que mediante estos</w:t>
+        <w:t xml:space="preserve">Por otra parte, para el propietario del negocio representan, una gran oportunidad de desarrollo tecnológico, </w:t>
+      </w:r>
+      <w:proofErr w:type="gramStart"/>
+      <w:r>
+        <w:rPr>
+          <w:rFonts w:ascii="Arial" w:hAnsi="Arial" w:cs="Arial"/>
+          <w:sz w:val="24"/>
+          <w:szCs w:val="24"/>
+        </w:rPr>
+        <w:t>ya que</w:t>
+      </w:r>
+      <w:proofErr w:type="gramEnd"/>
+      <w:r>
+        <w:rPr>
+          <w:rFonts w:ascii="Arial" w:hAnsi="Arial" w:cs="Arial"/>
+          <w:sz w:val="24"/>
+          <w:szCs w:val="24"/>
+        </w:rPr>
+        <w:t xml:space="preserve"> mediante estos</w:t>
       </w:r>
       <w:r>
         <w:rPr>
@@ -10951,7 +11381,25 @@
           <w:sz w:val="24"/>
           <w:szCs w:val="24"/>
         </w:rPr>
-        <w:t xml:space="preserve"> 3. El recurso humano, cuenta con conocimientos informáticos que son necesarios para el uso y manejo del sistema y a la vez está en total acuerdo para la realización de estos, ya que tendrá una invaluable  ayuda en la realización de sus actividades dentro de la institución, lo cual garantiza su uso una vez implantado.</w:t>
+        <w:t xml:space="preserve"> 3. El recurso humano, cuenta con conocimientos informáticos que son necesarios para el uso y manejo del sistema y a la vez está en total acuerdo para la realización de estos, ya que tendrá una </w:t>
+      </w:r>
+      <w:proofErr w:type="gramStart"/>
+      <w:r>
+        <w:rPr>
+          <w:rFonts w:ascii="Arial" w:hAnsi="Arial" w:cs="Arial"/>
+          <w:sz w:val="24"/>
+          <w:szCs w:val="24"/>
+        </w:rPr>
+        <w:t>invaluable  ayuda</w:t>
+      </w:r>
+      <w:proofErr w:type="gramEnd"/>
+      <w:r>
+        <w:rPr>
+          <w:rFonts w:ascii="Arial" w:hAnsi="Arial" w:cs="Arial"/>
+          <w:sz w:val="24"/>
+          <w:szCs w:val="24"/>
+        </w:rPr>
+        <w:t xml:space="preserve"> en la realización de sus actividades dentro de la institución, lo cual garantiza su uso una vez implantado.</w:t>
       </w:r>
     </w:p>
     <w:p>
@@ -11445,7 +11893,25 @@
           <w:sz w:val="24"/>
           <w:szCs w:val="24"/>
         </w:rPr>
-        <w:t>guardar o reservar los secretos industriales o comerciales a los cuales tenga acceso (esto incluye listas de clientes, planes de expansión, cantidad de empleados, datos privados de los mismos, etc).</w:t>
+        <w:t xml:space="preserve">guardar o reservar los secretos industriales o comerciales a los cuales tenga acceso (esto incluye listas de clientes, planes de expansión, cantidad de empleados, datos privados de los mismos, </w:t>
+      </w:r>
+      <w:proofErr w:type="spellStart"/>
+      <w:r>
+        <w:rPr>
+          <w:rFonts w:ascii="Arial" w:hAnsi="Arial" w:cs="Arial"/>
+          <w:sz w:val="24"/>
+          <w:szCs w:val="24"/>
+        </w:rPr>
+        <w:t>etc</w:t>
+      </w:r>
+      <w:proofErr w:type="spellEnd"/>
+      <w:r>
+        <w:rPr>
+          <w:rFonts w:ascii="Arial" w:hAnsi="Arial" w:cs="Arial"/>
+          <w:sz w:val="24"/>
+          <w:szCs w:val="24"/>
+        </w:rPr>
+        <w:t>).</w:t>
       </w:r>
     </w:p>
     <w:p>
@@ -11486,7 +11952,16 @@
           <w:sz w:val="24"/>
           <w:szCs w:val="24"/>
         </w:rPr>
-        <w:t>la garantía comienza a correr junto con un</w:t>
+        <w:t xml:space="preserve">la garantía comienza a correr junto con </w:t>
+      </w:r>
+      <w:proofErr w:type="spellStart"/>
+      <w:r>
+        <w:rPr>
+          <w:rFonts w:ascii="Arial" w:hAnsi="Arial" w:cs="Arial"/>
+          <w:sz w:val="24"/>
+          <w:szCs w:val="24"/>
+        </w:rPr>
+        <w:t>un</w:t>
       </w:r>
       <w:r>
         <w:rPr>
@@ -11504,6 +11979,7 @@
         </w:rPr>
         <w:t>etapa</w:t>
       </w:r>
+      <w:proofErr w:type="spellEnd"/>
       <w:r>
         <w:rPr>
           <w:rFonts w:ascii="Arial" w:hAnsi="Arial" w:cs="Arial"/>
@@ -11644,15 +12120,33 @@
           <w:sz w:val="24"/>
           <w:szCs w:val="24"/>
         </w:rPr>
-        <w:t xml:space="preserve">y debido a esta causa el software no satisfaga sus objetivos este  </w:t>
-      </w:r>
-      <w:r>
-        <w:rPr>
-          <w:rFonts w:ascii="Arial" w:hAnsi="Arial" w:cs="Arial"/>
-          <w:sz w:val="24"/>
-          <w:szCs w:val="24"/>
-        </w:rPr>
-        <w:t>no podrá entonces reclamar o argumentar que el desarrollador incumplió el contrato ni negarse a pagar el precio acordado.</w:t>
+        <w:t xml:space="preserve">y debido a esta causa el software no satisfaga sus objetivos </w:t>
+      </w:r>
+      <w:proofErr w:type="gramStart"/>
+      <w:r>
+        <w:rPr>
+          <w:rFonts w:ascii="Arial" w:hAnsi="Arial" w:cs="Arial"/>
+          <w:sz w:val="24"/>
+          <w:szCs w:val="24"/>
+        </w:rPr>
+        <w:t xml:space="preserve">este  </w:t>
+      </w:r>
+      <w:r>
+        <w:rPr>
+          <w:rFonts w:ascii="Arial" w:hAnsi="Arial" w:cs="Arial"/>
+          <w:sz w:val="24"/>
+          <w:szCs w:val="24"/>
+        </w:rPr>
+        <w:t>no</w:t>
+      </w:r>
+      <w:proofErr w:type="gramEnd"/>
+      <w:r>
+        <w:rPr>
+          <w:rFonts w:ascii="Arial" w:hAnsi="Arial" w:cs="Arial"/>
+          <w:sz w:val="24"/>
+          <w:szCs w:val="24"/>
+        </w:rPr>
+        <w:t xml:space="preserve"> podrá entonces reclamar o argumentar que el desarrollador incumplió el contrato ni negarse a pagar el precio acordado.</w:t>
       </w:r>
     </w:p>
     <w:p>
@@ -13527,7 +14021,43 @@
           <w:sz w:val="24"/>
           <w:szCs w:val="24"/>
         </w:rPr>
-        <w:t>y una semana, utilizando el metodo de recuperación de inversión “payback”. En la tabla de recuperación de inversión (Ubicada en anexo)</w:t>
+        <w:t xml:space="preserve">y una semana, utilizando el </w:t>
+      </w:r>
+      <w:proofErr w:type="spellStart"/>
+      <w:r>
+        <w:rPr>
+          <w:rFonts w:ascii="Arial" w:hAnsi="Arial" w:cs="Arial"/>
+          <w:sz w:val="24"/>
+          <w:szCs w:val="24"/>
+        </w:rPr>
+        <w:t>metodo</w:t>
+      </w:r>
+      <w:proofErr w:type="spellEnd"/>
+      <w:r>
+        <w:rPr>
+          <w:rFonts w:ascii="Arial" w:hAnsi="Arial" w:cs="Arial"/>
+          <w:sz w:val="24"/>
+          <w:szCs w:val="24"/>
+        </w:rPr>
+        <w:t xml:space="preserve"> de recuperación de inversión “</w:t>
+      </w:r>
+      <w:proofErr w:type="spellStart"/>
+      <w:r>
+        <w:rPr>
+          <w:rFonts w:ascii="Arial" w:hAnsi="Arial" w:cs="Arial"/>
+          <w:sz w:val="24"/>
+          <w:szCs w:val="24"/>
+        </w:rPr>
+        <w:t>payback</w:t>
+      </w:r>
+      <w:proofErr w:type="spellEnd"/>
+      <w:r>
+        <w:rPr>
+          <w:rFonts w:ascii="Arial" w:hAnsi="Arial" w:cs="Arial"/>
+          <w:sz w:val="24"/>
+          <w:szCs w:val="24"/>
+        </w:rPr>
+        <w:t>”. En la tabla de recuperación de inversión (Ubicada en anexo)</w:t>
       </w:r>
     </w:p>
     <w:p>
@@ -38624,7 +39154,7 @@
       <w:r>
         <w:rPr>
           <w:noProof/>
-          <w:lang w:eastAsia="es-ES"/>
+          <w:lang w:val="en-US"/>
         </w:rPr>
         <w:lastRenderedPageBreak/>
         <w:drawing>
@@ -38718,7 +39248,7 @@
       <w:r>
         <w:rPr>
           <w:noProof/>
-          <w:lang w:eastAsia="es-ES"/>
+          <w:lang w:val="en-US"/>
         </w:rPr>
         <w:lastRenderedPageBreak/>
         <w:drawing>
@@ -39372,6 +39902,7 @@
         </w:rPr>
         <w:t xml:space="preserve">Requiere la herramienta de informar cada factura que se realiza en el servicio (compra y venta de accesorios, mantenimiento, auto lavado), debe contar con la herramienta de poder exportar la información a </w:t>
       </w:r>
+      <w:proofErr w:type="spellStart"/>
       <w:r>
         <w:rPr>
           <w:rFonts w:ascii="Arial" w:hAnsi="Arial" w:cs="Arial"/>
@@ -39379,7 +39910,17 @@
           <w:szCs w:val="24"/>
           <w:lang w:val="es-NI"/>
         </w:rPr>
-        <w:t>exel,</w:t>
+        <w:t>exel</w:t>
+      </w:r>
+      <w:proofErr w:type="spellEnd"/>
+      <w:r>
+        <w:rPr>
+          <w:rFonts w:ascii="Arial" w:hAnsi="Arial" w:cs="Arial"/>
+          <w:sz w:val="24"/>
+          <w:szCs w:val="24"/>
+          <w:lang w:val="es-NI"/>
+        </w:rPr>
+        <w:t>,</w:t>
       </w:r>
       <w:r>
         <w:rPr>
@@ -40413,7 +40954,7 @@
           <w:noProof/>
           <w:sz w:val="24"/>
           <w:szCs w:val="24"/>
-          <w:lang w:eastAsia="es-ES"/>
+          <w:lang w:val="en-US"/>
         </w:rPr>
         <w:drawing>
           <wp:anchor distT="0" distB="0" distL="114300" distR="114300" simplePos="0" relativeHeight="251657728" behindDoc="1" locked="0" layoutInCell="1" allowOverlap="1">
@@ -41037,7 +41578,7 @@
           <w:noProof/>
           <w:sz w:val="24"/>
           <w:szCs w:val="24"/>
-          <w:lang w:eastAsia="es-ES"/>
+          <w:lang w:val="en-US"/>
         </w:rPr>
         <w:drawing>
           <wp:anchor distT="0" distB="0" distL="114300" distR="114300" simplePos="0" relativeHeight="251659776" behindDoc="1" locked="0" layoutInCell="1" allowOverlap="1">
@@ -41177,8 +41718,6 @@
           <w:szCs w:val="24"/>
         </w:rPr>
       </w:pPr>
-      <w:bookmarkStart w:id="0" w:name="_GoBack"/>
-      <w:bookmarkEnd w:id="0"/>
       <w:r>
         <w:rPr>
           <w:rFonts w:ascii="Arial" w:hAnsi="Arial" w:cs="Arial"/>
@@ -41261,7 +41800,7 @@
         <w:noProof/>
         <w:lang w:bidi="es-ES"/>
       </w:rPr>
-      <w:t>32</w:t>
+      <w:t>21</w:t>
     </w:r>
     <w:r>
       <w:rPr>
@@ -47126,7 +47665,7 @@
 </file>
 
 <file path=customXml/itemProps1.xml><?xml version="1.0" encoding="utf-8"?>
-<ds:datastoreItem xmlns:ds="http://schemas.openxmlformats.org/officeDocument/2006/customXml" ds:itemID="{022F5E3F-5C91-4CAE-96FE-54F9275C7968}">
+<ds:datastoreItem xmlns:ds="http://schemas.openxmlformats.org/officeDocument/2006/customXml" ds:itemID="{DE3104C3-1820-4B30-A8EA-9E9794BC1329}">
   <ds:schemaRefs>
     <ds:schemaRef ds:uri="http://schemas.openxmlformats.org/officeDocument/2006/bibliography"/>
   </ds:schemaRefs>

</xml_diff>